<commit_message>
Add null parameter test for ASSERT_MACRO_EXIST.SAS
One more trivial test, to ensure macro behaves well with unexpected null
input for macro name to search for.
</commit_message>
<xml_diff>
--- a/whitepapers/qualification/testplan_assert_macro_exist.docx
+++ b/whitepapers/qualification/testplan_assert_macro_exist.docx
@@ -15,12 +15,28 @@
         <w:pStyle w:val="Heading2"/>
       </w:pPr>
       <w:r>
-        <w:t>Test SAS Autocall macros</w:t>
-      </w:r>
-    </w:p>
-    <w:p>
-      <w:r>
-        <w:t>Confirm that macro can find SAS Autocall Macros:</w:t>
+        <w:t xml:space="preserve">Test SAS </w:t>
+      </w:r>
+      <w:proofErr w:type="spellStart"/>
+      <w:r>
+        <w:t>Autocall</w:t>
+      </w:r>
+      <w:proofErr w:type="spellEnd"/>
+      <w:r>
+        <w:t xml:space="preserve"> macros</w:t>
+      </w:r>
+    </w:p>
+    <w:p>
+      <w:r>
+        <w:t xml:space="preserve">Confirm that macro can find SAS </w:t>
+      </w:r>
+      <w:proofErr w:type="spellStart"/>
+      <w:r>
+        <w:t>Autocall</w:t>
+      </w:r>
+      <w:proofErr w:type="spellEnd"/>
+      <w:r>
+        <w:t xml:space="preserve"> Macros:</w:t>
       </w:r>
     </w:p>
     <w:p>
@@ -35,7 +51,15 @@
     </w:p>
     <w:p>
       <w:r>
-        <w:t>which the CSS/PhUSE project assumes are installed and available.</w:t>
+        <w:t>which the CSS/</w:t>
+      </w:r>
+      <w:proofErr w:type="spellStart"/>
+      <w:r>
+        <w:t>PhUSE</w:t>
+      </w:r>
+      <w:proofErr w:type="spellEnd"/>
+      <w:r>
+        <w:t xml:space="preserve"> project assumes are installed and available.</w:t>
       </w:r>
     </w:p>
     <w:p>
@@ -56,7 +80,15 @@
         <w:ind w:left="720"/>
       </w:pPr>
       <w:r>
-        <w:t>Check that macro successfully identifies existence of standard autocall macros</w:t>
+        <w:t xml:space="preserve">Check that macro successfully identifies existence of standard </w:t>
+      </w:r>
+      <w:proofErr w:type="spellStart"/>
+      <w:r>
+        <w:t>autocall</w:t>
+      </w:r>
+      <w:proofErr w:type="spellEnd"/>
+      <w:r>
+        <w:t xml:space="preserve"> macros</w:t>
       </w:r>
     </w:p>
     <w:p>
@@ -160,6 +192,19 @@
         <w:ind w:left="720"/>
       </w:pPr>
       <w:r>
+        <w:t>Confirm exit with FAIL and return value 0 for null macro name</w:t>
+      </w:r>
+    </w:p>
+    <w:p>
+      <w:pPr>
+        <w:pStyle w:val="ListParagraph"/>
+        <w:numPr>
+          <w:ilvl w:val="0"/>
+          <w:numId w:val="2"/>
+        </w:numPr>
+        <w:ind w:left="720"/>
+      </w:pPr>
+      <w:r>
         <w:t>Confirm that checks are not case sensitive</w:t>
       </w:r>
     </w:p>
@@ -176,12 +221,28 @@
         <w:pStyle w:val="Heading2"/>
       </w:pPr>
       <w:r>
-        <w:t>Test SAS Autocall macros</w:t>
-      </w:r>
-    </w:p>
-    <w:p>
-      <w:r>
-        <w:t>Confirm that macro can find the CSS/PhUSE macros</w:t>
+        <w:t xml:space="preserve">Test SAS </w:t>
+      </w:r>
+      <w:proofErr w:type="spellStart"/>
+      <w:r>
+        <w:t>Autocall</w:t>
+      </w:r>
+      <w:proofErr w:type="spellEnd"/>
+      <w:r>
+        <w:t xml:space="preserve"> macros</w:t>
+      </w:r>
+    </w:p>
+    <w:p>
+      <w:r>
+        <w:t>Confirm that macro can find the CSS/</w:t>
+      </w:r>
+      <w:proofErr w:type="spellStart"/>
+      <w:r>
+        <w:t>PhUSE</w:t>
+      </w:r>
+      <w:proofErr w:type="spellEnd"/>
+      <w:r>
+        <w:t xml:space="preserve"> macros</w:t>
       </w:r>
     </w:p>
     <w:p>
@@ -196,7 +257,15 @@
     </w:p>
     <w:p>
       <w:r>
-        <w:t xml:space="preserve"> which the CSS/PhUSE project assumes are installed and available.</w:t>
+        <w:t xml:space="preserve"> which the CSS/</w:t>
+      </w:r>
+      <w:proofErr w:type="spellStart"/>
+      <w:r>
+        <w:t>PhUSE</w:t>
+      </w:r>
+      <w:proofErr w:type="spellEnd"/>
+      <w:r>
+        <w:t xml:space="preserve"> project assumes are installed and available.</w:t>
       </w:r>
     </w:p>
     <w:p>
@@ -216,7 +285,15 @@
         </w:numPr>
       </w:pPr>
       <w:r>
-        <w:t>Check that macro successfully identifies existence of standard autocall macros</w:t>
+        <w:t xml:space="preserve">Check that macro successfully identifies existence of standard </w:t>
+      </w:r>
+      <w:proofErr w:type="spellStart"/>
+      <w:r>
+        <w:t>autocall</w:t>
+      </w:r>
+      <w:proofErr w:type="spellEnd"/>
+      <w:r>
+        <w:t xml:space="preserve"> macros</w:t>
       </w:r>
     </w:p>
     <w:p>
@@ -291,7 +368,34 @@
         </w:numPr>
       </w:pPr>
       <w:r>
-        <w:t xml:space="preserve">Write a trivial macro definition into work file "css_onthefly.sas" and confirm that macro returns </w:t>
+        <w:t>Write a trivial macro definition into work file "</w:t>
+      </w:r>
+      <w:proofErr w:type="spellStart"/>
+      <w:r>
+        <w:t>css_onthefly.sas</w:t>
+      </w:r>
+      <w:proofErr w:type="spellEnd"/>
+      <w:r>
+        <w:t>"</w:t>
+      </w:r>
+      <w:r>
+        <w:t xml:space="preserve">, ensure new macro is available via </w:t>
+      </w:r>
+      <w:bookmarkStart w:id="0" w:name="_GoBack"/>
+      <w:bookmarkEnd w:id="0"/>
+      <w:r>
+        <w:t xml:space="preserve">the </w:t>
+      </w:r>
+      <w:proofErr w:type="spellStart"/>
+      <w:r>
+        <w:t>autocall</w:t>
+      </w:r>
+      <w:proofErr w:type="spellEnd"/>
+      <w:r>
+        <w:t xml:space="preserve"> paths</w:t>
+      </w:r>
+      <w:r>
+        <w:t xml:space="preserve"> and confirm that macro returns </w:t>
       </w:r>
       <w:r>
         <w:t>PASS with value 1</w:t>
@@ -340,7 +444,21 @@
         <w:rPr>
           <w:color w:val="76923C" w:themeColor="accent3" w:themeShade="BF"/>
         </w:rPr>
-        <w:t>WARNING: (TEST_ASSERT_MACRO_EXIST) User must ensure PhUSE/CSS utilities are in the AUTOCALL path.</w:t>
+        <w:t xml:space="preserve">WARNING: (TEST_ASSERT_MACRO_EXIST) User must ensure </w:t>
+      </w:r>
+      <w:proofErr w:type="spellStart"/>
+      <w:r>
+        <w:rPr>
+          <w:color w:val="76923C" w:themeColor="accent3" w:themeShade="BF"/>
+        </w:rPr>
+        <w:t>PhUSE</w:t>
+      </w:r>
+      <w:proofErr w:type="spellEnd"/>
+      <w:r>
+        <w:rPr>
+          <w:color w:val="76923C" w:themeColor="accent3" w:themeShade="BF"/>
+        </w:rPr>
+        <w:t>/CSS utilities are in the AUTOCALL path.</w:t>
       </w:r>
     </w:p>
     <w:p>
@@ -382,8 +500,19 @@
         <w:lastRenderedPageBreak/>
         <w:t>ERROR: (ASSERT_MACRO_EXIST) FAIL, unable to find macro CSS_LOWERCASING.</w:t>
       </w:r>
-      <w:bookmarkStart w:id="0" w:name="_GoBack"/>
-      <w:bookmarkEnd w:id="0"/>
+    </w:p>
+    <w:p>
+      <w:pPr>
+        <w:rPr>
+          <w:color w:val="C00000"/>
+        </w:rPr>
+      </w:pPr>
+      <w:r>
+        <w:rPr>
+          <w:color w:val="C00000"/>
+        </w:rPr>
+        <w:t>ERROR: (ASSERT_MACRO_EXIST) FAIL, please provide a non-missing macro name.</w:t>
+      </w:r>
     </w:p>
     <w:sectPr>
       <w:pgSz w:w="11906" w:h="16838"/>

</xml_diff>